<commit_message>
ch 16 replacement text
</commit_message>
<xml_diff>
--- a/Proofs marked-up PDFs/Chapter 16_REPLACEMENT TEXT.docx
+++ b/Proofs marked-up PDFs/Chapter 16_REPLACEMENT TEXT.docx
@@ -571,7 +571,21 @@
           <w:sz w:val="24"/>
           <w:szCs w:val="24"/>
         </w:rPr>
-        <w:t xml:space="preserve">In the above example on American shad, we lost a lot of information (about movement) by using a two-state model. As already mentioned, we could have used a seven-state model that would have allowed us to use the encounters at each antenna. However, as the number of states increases, so, too, does the number of parameters, particularly the number of transition </w:t>
+        <w:t>In the above example on American shad, we lost a lot of information (about movement) by using a two-state model. As already mentioned, we could have used a seven-state model that would have allowed us to use the encounters at each antenna. However, as the number of states increases, so</w:t>
+      </w:r>
+      <w:r>
+        <w:rPr>
+          <w:sz w:val="24"/>
+          <w:szCs w:val="24"/>
+        </w:rPr>
+        <w:t xml:space="preserve"> </w:t>
+      </w:r>
+      <w:r>
+        <w:rPr>
+          <w:sz w:val="24"/>
+          <w:szCs w:val="24"/>
+        </w:rPr>
+        <w:t xml:space="preserve">does the number of parameters, particularly the number of transition </w:t>
       </w:r>
       <w:proofErr w:type="gramStart"/>
       <w:r>
@@ -734,7 +748,21 @@
           <w:sz w:val="24"/>
           <w:szCs w:val="24"/>
         </w:rPr>
-        <w:t xml:space="preserve">These issues are directly resolved by using a fully spatial CJS model in continuous space. We've established many times that various observation models allow for multiple detections in a given occasion, analogous to closed SCR models, so that information is not lost by having to create binary encounter histories. </w:t>
+        <w:t xml:space="preserve">These issues are directly resolved by using a fully spatial CJS model in continuous space. We've established many times that various observation models allow for multiple detections in a given occasion, analogous to closed SCR models, so that information is not lost by </w:t>
+      </w:r>
+      <w:r>
+        <w:rPr>
+          <w:sz w:val="24"/>
+          <w:szCs w:val="24"/>
+        </w:rPr>
+        <w:t>reducing the data to</w:t>
+      </w:r>
+      <w:r>
+        <w:rPr>
+          <w:sz w:val="24"/>
+          <w:szCs w:val="24"/>
+        </w:rPr>
+        <w:t xml:space="preserve"> binary encounter histories. </w:t>
       </w:r>
       <w:r>
         <w:rPr>
@@ -2452,8 +2480,6 @@
         </w:rPr>
         <w:t>,</w:t>
       </w:r>
-      <w:bookmarkStart w:id="0" w:name="_GoBack"/>
-      <w:bookmarkEnd w:id="0"/>
       <w:r>
         <w:rPr>
           <w:sz w:val="24"/>
@@ -2466,14 +2492,35 @@
           <w:sz w:val="24"/>
           <w:szCs w:val="24"/>
         </w:rPr>
-        <w:t xml:space="preserve">, there is still no </w:t>
-      </w:r>
-      <w:r>
-        <w:rPr>
-          <w:sz w:val="24"/>
-          <w:szCs w:val="24"/>
-        </w:rPr>
-        <w:t>recruitment and therefore once an individual leaves the population (i.e.,</w:t>
+        <w:t xml:space="preserve">, </w:t>
+      </w:r>
+      <w:r>
+        <w:rPr>
+          <w:sz w:val="24"/>
+          <w:szCs w:val="24"/>
+        </w:rPr>
+        <w:t>recruitment</w:t>
+      </w:r>
+      <w:r>
+        <w:rPr>
+          <w:sz w:val="24"/>
+          <w:szCs w:val="24"/>
+        </w:rPr>
+        <w:t xml:space="preserve"> </w:t>
+      </w:r>
+      <w:r>
+        <w:rPr>
+          <w:sz w:val="24"/>
+          <w:szCs w:val="24"/>
+        </w:rPr>
+        <w:t xml:space="preserve">is not modeled </w:t>
+      </w:r>
+      <w:r>
+        <w:rPr>
+          <w:sz w:val="24"/>
+          <w:szCs w:val="24"/>
+        </w:rPr>
+        <w:t>and therefore once an individual leaves the population (i.e.,</w:t>
       </w:r>
       <w:r>
         <w:rPr>
@@ -2645,7 +2692,10 @@
       </w:r>
     </w:p>
     <w:p/>
-    <w:p/>
+    <w:p>
+      <w:bookmarkStart w:id="0" w:name="_GoBack"/>
+      <w:bookmarkEnd w:id="0"/>
+    </w:p>
     <w:sectPr>
       <w:pgSz w:w="12240" w:h="15840"/>
       <w:pgMar w:top="1440" w:right="1800" w:bottom="1440" w:left="1800" w:header="720" w:footer="720" w:gutter="0"/>

</xml_diff>